<commit_message>
add conclusion and introduction of Jenkins
</commit_message>
<xml_diff>
--- a/Jenkins and Snyk – a SAST plugin.docx
+++ b/Jenkins and Snyk – a SAST plugin.docx
@@ -88,31 +88,199 @@
           <w:lang w:val="en-US" w:eastAsia="en-US"/>
         </w:rPr>
       </w:pPr>
-    </w:p>
-    <w:p>
-      <w:pPr>
-        <w:pStyle w:val="ListParagraph"/>
-        <w:rPr>
-          <w:lang w:val="en-US" w:eastAsia="en-US"/>
-        </w:rPr>
-      </w:pPr>
-      <w:r>
-        <w:rPr>
-          <w:lang w:val="en-US" w:eastAsia="en-US"/>
+      <w:r>
+        <w:rPr>
+          <w:lang w:val="en-US" w:eastAsia="en-US"/>
+        </w:rPr>
+        <w:t xml:space="preserve">Jenkins is a </w:t>
+      </w:r>
+      <w:r>
+        <w:rPr>
+          <w:lang w:eastAsia="en-US"/>
+        </w:rPr>
+        <w:t xml:space="preserve">Continuous Integration (CI) </w:t>
+      </w:r>
+      <w:r>
+        <w:rPr>
+          <w:lang w:eastAsia="en-US"/>
+        </w:rPr>
+        <w:t>or</w:t>
+      </w:r>
+      <w:r>
+        <w:rPr>
+          <w:lang w:eastAsia="en-US"/>
+        </w:rPr>
+        <w:t xml:space="preserve"> Continuous Delivery (CD)</w:t>
+      </w:r>
+      <w:r>
+        <w:rPr>
+          <w:lang w:eastAsia="en-US"/>
+        </w:rPr>
+        <w:t xml:space="preserve"> tool, which provides many plugins to support it. </w:t>
+      </w:r>
+      <w:r>
+        <w:rPr>
+          <w:lang w:eastAsia="en-US"/>
         </w:rPr>
         <w:t xml:space="preserve">Jenkins </w:t>
       </w:r>
       <w:r>
         <w:rPr>
-          <w:lang w:val="en-US" w:eastAsia="en-US"/>
-        </w:rPr>
-        <w:t>needs</w:t>
-      </w:r>
-      <w:r>
-        <w:rPr>
-          <w:lang w:val="en-US" w:eastAsia="en-US"/>
-        </w:rPr>
-        <w:t xml:space="preserve"> to install Google Compute Engine (GCE) plugin to communicate with GCP</w:t>
+          <w:lang w:eastAsia="en-US"/>
+        </w:rPr>
+        <w:t>builds</w:t>
+      </w:r>
+      <w:r>
+        <w:rPr>
+          <w:lang w:eastAsia="en-US"/>
+        </w:rPr>
+        <w:t xml:space="preserve"> and test</w:t>
+      </w:r>
+      <w:r>
+        <w:rPr>
+          <w:lang w:eastAsia="en-US"/>
+        </w:rPr>
+        <w:t>s</w:t>
+      </w:r>
+      <w:r>
+        <w:rPr>
+          <w:lang w:eastAsia="en-US"/>
+        </w:rPr>
+        <w:t xml:space="preserve"> software projects continuously</w:t>
+      </w:r>
+      <w:r>
+        <w:rPr>
+          <w:lang w:eastAsia="en-US"/>
+        </w:rPr>
+        <w:t xml:space="preserve"> to make</w:t>
+      </w:r>
+      <w:r>
+        <w:rPr>
+          <w:lang w:eastAsia="en-US"/>
+        </w:rPr>
+        <w:t xml:space="preserve"> it easier for developers to integrate changes to the </w:t>
+      </w:r>
+      <w:proofErr w:type="gramStart"/>
+      <w:r>
+        <w:rPr>
+          <w:lang w:eastAsia="en-US"/>
+        </w:rPr>
+        <w:t>project, and</w:t>
+      </w:r>
+      <w:proofErr w:type="gramEnd"/>
+      <w:r>
+        <w:rPr>
+          <w:lang w:eastAsia="en-US"/>
+        </w:rPr>
+        <w:t xml:space="preserve"> </w:t>
+      </w:r>
+      <w:r>
+        <w:rPr>
+          <w:lang w:eastAsia="en-US"/>
+        </w:rPr>
+        <w:t>make</w:t>
+      </w:r>
+      <w:r>
+        <w:rPr>
+          <w:lang w:eastAsia="en-US"/>
+        </w:rPr>
+        <w:t xml:space="preserve"> it easier for users to obtain a fresh build</w:t>
+      </w:r>
+      <w:r>
+        <w:rPr>
+          <w:lang w:eastAsia="en-US"/>
+        </w:rPr>
+        <w:t xml:space="preserve"> [3].</w:t>
+      </w:r>
+      <w:r>
+        <w:rPr>
+          <w:lang w:eastAsia="en-US"/>
+        </w:rPr>
+        <w:t xml:space="preserve"> </w:t>
+      </w:r>
+      <w:r>
+        <w:rPr>
+          <w:lang w:eastAsia="en-US"/>
+        </w:rPr>
+        <w:t>T</w:t>
+      </w:r>
+      <w:r>
+        <w:rPr>
+          <w:lang w:eastAsia="en-US"/>
+        </w:rPr>
+        <w:t>o do</w:t>
+      </w:r>
+      <w:r>
+        <w:rPr>
+          <w:lang w:eastAsia="en-US"/>
+        </w:rPr>
+        <w:t xml:space="preserve"> the</w:t>
+      </w:r>
+      <w:r>
+        <w:rPr>
+          <w:lang w:eastAsia="en-US"/>
+        </w:rPr>
+        <w:t xml:space="preserve"> </w:t>
+      </w:r>
+      <w:r>
+        <w:rPr>
+          <w:lang w:eastAsia="en-US"/>
+        </w:rPr>
+        <w:t>Continuous Delivery</w:t>
+      </w:r>
+      <w:r>
+        <w:rPr>
+          <w:lang w:eastAsia="en-US"/>
+        </w:rPr>
+        <w:t>,</w:t>
+      </w:r>
+      <w:r>
+        <w:rPr>
+          <w:lang w:eastAsia="en-US"/>
+        </w:rPr>
+        <w:t xml:space="preserve"> a substantial number of testing and deployment plugins</w:t>
+      </w:r>
+      <w:r>
+        <w:rPr>
+          <w:lang w:eastAsia="en-US"/>
+        </w:rPr>
+        <w:t xml:space="preserve"> are available in Jenkins [3]</w:t>
+      </w:r>
+      <w:r>
+        <w:rPr>
+          <w:lang w:eastAsia="en-US"/>
+        </w:rPr>
+        <w:t>.</w:t>
+      </w:r>
+      <w:r>
+        <w:rPr>
+          <w:lang w:eastAsia="en-US"/>
+        </w:rPr>
+        <w:t xml:space="preserve"> Besides, </w:t>
+      </w:r>
+      <w:r>
+        <w:rPr>
+          <w:lang w:val="en-US" w:eastAsia="en-US"/>
+        </w:rPr>
+        <w:t xml:space="preserve">Jenkins </w:t>
+      </w:r>
+      <w:r>
+        <w:rPr>
+          <w:lang w:val="en-US" w:eastAsia="en-US"/>
+        </w:rPr>
+        <w:t xml:space="preserve">can </w:t>
+      </w:r>
+      <w:r>
+        <w:rPr>
+          <w:lang w:val="en-US" w:eastAsia="en-US"/>
+        </w:rPr>
+        <w:t>install Google Compute Engine (GCE) plugin to communicate with GCP</w:t>
+      </w:r>
+      <w:r>
+        <w:rPr>
+          <w:lang w:val="en-US" w:eastAsia="en-US"/>
+        </w:rPr>
+        <w:t>.</w:t>
       </w:r>
     </w:p>
     <w:p>
@@ -188,7 +356,79 @@
         <w:rPr>
           <w:lang w:val="en-US" w:eastAsia="en-US"/>
         </w:rPr>
-        <w:t>. It can scan source code, and identify vulnerabilities behind it.  It has an open-source</w:t>
+        <w:t>. It can scan source code</w:t>
+      </w:r>
+      <w:r>
+        <w:rPr>
+          <w:lang w:val="en-US" w:eastAsia="en-US"/>
+        </w:rPr>
+        <w:t xml:space="preserve"> </w:t>
+      </w:r>
+      <w:r>
+        <w:rPr>
+          <w:lang w:val="en-US" w:eastAsia="en-US"/>
+        </w:rPr>
+        <w:t>and identify vulnerabilities behind it.</w:t>
+      </w:r>
+      <w:r>
+        <w:rPr>
+          <w:lang w:val="en-US" w:eastAsia="en-US"/>
+        </w:rPr>
+        <w:t xml:space="preserve"> It supports JAVA, JAVASCRIPT, PYTHON and so on</w:t>
+      </w:r>
+      <w:r>
+        <w:rPr>
+          <w:lang w:val="en-US" w:eastAsia="en-US"/>
+        </w:rPr>
+        <w:t xml:space="preserve"> [4]</w:t>
+      </w:r>
+      <w:r>
+        <w:rPr>
+          <w:lang w:val="en-US" w:eastAsia="en-US"/>
+        </w:rPr>
+        <w:t>.</w:t>
+      </w:r>
+      <w:r>
+        <w:rPr>
+          <w:lang w:val="en-US" w:eastAsia="en-US"/>
+        </w:rPr>
+        <w:t xml:space="preserve"> </w:t>
+      </w:r>
+      <w:r>
+        <w:rPr>
+          <w:lang w:val="en-US" w:eastAsia="en-US"/>
+        </w:rPr>
+        <w:t>It</w:t>
+      </w:r>
+      <w:r>
+        <w:rPr>
+          <w:lang w:val="en-US" w:eastAsia="en-US"/>
+        </w:rPr>
+        <w:t xml:space="preserve"> also</w:t>
+      </w:r>
+      <w:r>
+        <w:rPr>
+          <w:lang w:val="en-US" w:eastAsia="en-US"/>
+        </w:rPr>
+        <w:t xml:space="preserve"> provides integration plugins to facilitate </w:t>
+      </w:r>
+      <w:r>
+        <w:rPr>
+          <w:lang w:val="en-US" w:eastAsia="en-US"/>
+        </w:rPr>
+        <w:t xml:space="preserve">vulnerability scans </w:t>
+      </w:r>
+      <w:r>
+        <w:rPr>
+          <w:lang w:val="en-US" w:eastAsia="en-US"/>
+        </w:rPr>
+        <w:t>while building projects.</w:t>
+      </w:r>
+      <w:r>
+        <w:rPr>
+          <w:lang w:val="en-US" w:eastAsia="en-US"/>
+        </w:rPr>
+        <w:t xml:space="preserve"> It has an open-source</w:t>
       </w:r>
       <w:r>
         <w:rPr>
@@ -224,13 +464,7 @@
         <w:rPr>
           <w:lang w:val="en-US" w:eastAsia="en-US"/>
         </w:rPr>
-        <w:t xml:space="preserve"> we just use its </w:t>
-      </w:r>
-      <w:r>
-        <w:rPr>
-          <w:lang w:val="en-US" w:eastAsia="en-US"/>
-        </w:rPr>
-        <w:t>open-source</w:t>
+        <w:t xml:space="preserve"> we just use its open-source</w:t>
       </w:r>
       <w:r>
         <w:rPr>
@@ -271,42 +505,61 @@
       </w:pPr>
       <w:bookmarkStart w:id="2" w:name="_Toc113961606"/>
       <w:r>
+        <w:t>How does Jenkins</w:t>
+      </w:r>
+      <w:r>
+        <w:t xml:space="preserve"> </w:t>
+      </w:r>
+      <w:r>
+        <w:t xml:space="preserve">work? </w:t>
+      </w:r>
+    </w:p>
+    <w:p>
+      <w:pPr>
+        <w:rPr>
+          <w:lang w:val="en-AU" w:eastAsia="en-US"/>
+        </w:rPr>
+      </w:pPr>
+      <w:r>
+        <w:rPr>
+          <w:lang w:val="en-AU" w:eastAsia="en-US"/>
+        </w:rPr>
+        <w:t xml:space="preserve">      </w:t>
+      </w:r>
+      <w:hyperlink r:id="rId5" w:history="1">
+        <w:r>
+          <w:rPr>
+            <w:rStyle w:val="Hyperlink"/>
+            <w:lang w:val="en-AU" w:eastAsia="en-US"/>
+          </w:rPr>
+          <w:t>https://www.jenkins.io/doc/book/installing/linux/</w:t>
+        </w:r>
+      </w:hyperlink>
+    </w:p>
+    <w:p>
+      <w:pPr>
+        <w:rPr>
+          <w:lang w:val="en-AU" w:eastAsia="en-US"/>
+        </w:rPr>
+      </w:pPr>
+    </w:p>
+    <w:p>
+      <w:pPr>
+        <w:pStyle w:val="Heading2"/>
+      </w:pPr>
+      <w:r>
         <w:t xml:space="preserve">How does </w:t>
       </w:r>
       <w:r>
-        <w:t>Jenkins</w:t>
-      </w:r>
+        <w:t xml:space="preserve">Snyk </w:t>
+      </w:r>
+      <w:r>
+        <w:t>work?</w:t>
+      </w:r>
+      <w:bookmarkEnd w:id="2"/>
       <w:r>
         <w:t xml:space="preserve"> </w:t>
       </w:r>
-      <w:r>
-        <w:t xml:space="preserve">work? </w:t>
-      </w:r>
-    </w:p>
-    <w:p>
-      <w:pPr>
-        <w:rPr>
-          <w:lang w:val="en-AU" w:eastAsia="en-US"/>
-        </w:rPr>
-      </w:pPr>
-    </w:p>
-    <w:p>
-      <w:pPr>
-        <w:pStyle w:val="Heading2"/>
-      </w:pPr>
-      <w:r>
-        <w:t xml:space="preserve">How does </w:t>
-      </w:r>
-      <w:r>
-        <w:t xml:space="preserve">Snyk </w:t>
-      </w:r>
-      <w:r>
-        <w:t>work?</w:t>
-      </w:r>
-      <w:bookmarkEnd w:id="2"/>
-      <w:r>
-        <w:t xml:space="preserve"> </w:t>
-      </w:r>
     </w:p>
     <w:p>
       <w:pPr>
@@ -342,7 +595,21 @@
         <w:rPr>
           <w:lang w:val="en-AU" w:eastAsia="en-US"/>
         </w:rPr>
-        <w:t xml:space="preserve"> by clicking “Manage Jenkins” on the dashboard, then ”Manage Plugins”-&gt; ”Available”. Search “</w:t>
+        <w:t xml:space="preserve"> by clicking “Manage Jenkins” on the dashboard, </w:t>
+      </w:r>
+      <w:proofErr w:type="gramStart"/>
+      <w:r>
+        <w:rPr>
+          <w:lang w:val="en-AU" w:eastAsia="en-US"/>
+        </w:rPr>
+        <w:t>then ”Manage</w:t>
+      </w:r>
+      <w:proofErr w:type="gramEnd"/>
+      <w:r>
+        <w:rPr>
+          <w:lang w:val="en-AU" w:eastAsia="en-US"/>
+        </w:rPr>
+        <w:t xml:space="preserve"> Plugins”-&gt; ”Available”. Search “</w:t>
       </w:r>
       <w:r>
         <w:rPr>
@@ -360,7 +627,21 @@
         <w:rPr>
           <w:lang w:val="en-AU" w:eastAsia="en-US"/>
         </w:rPr>
-        <w:t>After installation, go to “Dashboard” -&gt; “Manage jenkins” -&gt; “</w:t>
+        <w:t xml:space="preserve">After installation, go to “Dashboard” -&gt; “Manage </w:t>
+      </w:r>
+      <w:proofErr w:type="spellStart"/>
+      <w:r>
+        <w:rPr>
+          <w:lang w:val="en-AU" w:eastAsia="en-US"/>
+        </w:rPr>
+        <w:t>jenkins</w:t>
+      </w:r>
+      <w:proofErr w:type="spellEnd"/>
+      <w:r>
+        <w:rPr>
+          <w:lang w:val="en-AU" w:eastAsia="en-US"/>
+        </w:rPr>
+        <w:t>” -&gt; “</w:t>
       </w:r>
       <w:r>
         <w:rPr>
@@ -411,7 +692,7 @@
         </w:rPr>
         <w:t xml:space="preserve">. To achieve this, we first register an account in snyk.io website, then visit </w:t>
       </w:r>
-      <w:hyperlink r:id="rId5" w:history="1">
+      <w:hyperlink r:id="rId6" w:history="1">
         <w:r>
           <w:rPr>
             <w:rStyle w:val="Hyperlink"/>
@@ -424,7 +705,21 @@
         <w:rPr>
           <w:lang w:val="en-AU" w:eastAsia="en-US"/>
         </w:rPr>
-        <w:t xml:space="preserve"> page, and copy the auth token in the “Key” input field.</w:t>
+        <w:t xml:space="preserve"> </w:t>
+      </w:r>
+      <w:proofErr w:type="gramStart"/>
+      <w:r>
+        <w:rPr>
+          <w:lang w:val="en-AU" w:eastAsia="en-US"/>
+        </w:rPr>
+        <w:t>page, and</w:t>
+      </w:r>
+      <w:proofErr w:type="gramEnd"/>
+      <w:r>
+        <w:rPr>
+          <w:lang w:val="en-AU" w:eastAsia="en-US"/>
+        </w:rPr>
+        <w:t xml:space="preserve"> copy the auth token in the “Key” input field.</w:t>
       </w:r>
     </w:p>
     <w:p>
@@ -461,13 +756,7 @@
         <w:rPr>
           <w:lang w:val="en-AU" w:eastAsia="en-US"/>
         </w:rPr>
-        <w:t xml:space="preserve"> </w:t>
-      </w:r>
-      <w:r>
-        <w:rPr>
-          <w:lang w:val="en-AU" w:eastAsia="en-US"/>
-        </w:rPr>
-        <w:t xml:space="preserve">in </w:t>
+        <w:t xml:space="preserve"> in </w:t>
       </w:r>
       <w:r>
         <w:rPr>
@@ -781,7 +1070,27 @@
           <w:sz w:val="24"/>
           <w:szCs w:val="24"/>
         </w:rPr>
-        <w:t>-&gt;”Global properties”, check “Environment variables”, and then add two environment variables as below:</w:t>
+        <w:t>-</w:t>
+      </w:r>
+      <w:proofErr w:type="gramStart"/>
+      <w:r>
+        <w:rPr>
+          <w:rFonts w:ascii="Segoe UI" w:eastAsia="Times New Roman" w:hAnsi="Segoe UI" w:cs="Segoe UI"/>
+          <w:color w:val="24292F"/>
+          <w:sz w:val="24"/>
+          <w:szCs w:val="24"/>
+        </w:rPr>
+        <w:t>&gt;”Global</w:t>
+      </w:r>
+      <w:proofErr w:type="gramEnd"/>
+      <w:r>
+        <w:rPr>
+          <w:rFonts w:ascii="Segoe UI" w:eastAsia="Times New Roman" w:hAnsi="Segoe UI" w:cs="Segoe UI"/>
+          <w:color w:val="24292F"/>
+          <w:sz w:val="24"/>
+          <w:szCs w:val="24"/>
+        </w:rPr>
+        <w:t xml:space="preserve"> properties”, check “Environment variables”, and then add two environment variables as below:</w:t>
       </w:r>
     </w:p>
     <w:tbl>
@@ -869,6 +1178,7 @@
                 <w:sz w:val="24"/>
                 <w:szCs w:val="24"/>
               </w:rPr>
+              <w:lastRenderedPageBreak/>
               <w:t>SNYK_API</w:t>
             </w:r>
           </w:p>
@@ -880,6 +1190,7 @@
           <w:p>
             <w:pPr>
               <w:pStyle w:val="Heading2"/>
+              <w:outlineLvl w:val="1"/>
               <w:rPr>
                 <w:rFonts w:ascii="Segoe UI" w:eastAsia="Times New Roman" w:hAnsi="Segoe UI" w:cs="Segoe UI"/>
                 <w:color w:val="24292F"/>
@@ -989,7 +1300,27 @@
           <w:sz w:val="24"/>
           <w:szCs w:val="24"/>
         </w:rPr>
-        <w:t>* its value varies from different Snyk accounts.</w:t>
+        <w:t xml:space="preserve">* </w:t>
+      </w:r>
+      <w:proofErr w:type="gramStart"/>
+      <w:r>
+        <w:rPr>
+          <w:rFonts w:ascii="Segoe UI" w:eastAsia="Times New Roman" w:hAnsi="Segoe UI" w:cs="Segoe UI"/>
+          <w:color w:val="24292F"/>
+          <w:sz w:val="24"/>
+          <w:szCs w:val="24"/>
+        </w:rPr>
+        <w:t>its</w:t>
+      </w:r>
+      <w:proofErr w:type="gramEnd"/>
+      <w:r>
+        <w:rPr>
+          <w:rFonts w:ascii="Segoe UI" w:eastAsia="Times New Roman" w:hAnsi="Segoe UI" w:cs="Segoe UI"/>
+          <w:color w:val="24292F"/>
+          <w:sz w:val="24"/>
+          <w:szCs w:val="24"/>
+        </w:rPr>
+        <w:t xml:space="preserve"> value varies from different Snyk accounts.</w:t>
       </w:r>
     </w:p>
     <w:p>
@@ -1015,7 +1346,6 @@
         <w:rPr>
           <w:lang w:val="en-AU" w:eastAsia="en-US"/>
         </w:rPr>
-        <w:lastRenderedPageBreak/>
         <w:t xml:space="preserve"> </w:t>
       </w:r>
       <w:r>
@@ -1269,16 +1599,7 @@
           <w:sz w:val="24"/>
           <w:szCs w:val="24"/>
         </w:rPr>
-        <w:t xml:space="preserve">then </w:t>
-      </w:r>
-      <w:r>
-        <w:rPr>
-          <w:rFonts w:ascii="Segoe UI" w:eastAsia="Times New Roman" w:hAnsi="Segoe UI" w:cs="Segoe UI"/>
-          <w:color w:val="24292F"/>
-          <w:sz w:val="24"/>
-          <w:szCs w:val="24"/>
-        </w:rPr>
-        <w:t>fill in “</w:t>
+        <w:t>then fill in “</w:t>
       </w:r>
       <w:r>
         <w:rPr>
@@ -1296,9 +1617,29 @@
           <w:sz w:val="24"/>
           <w:szCs w:val="24"/>
         </w:rPr>
-        <w:t xml:space="preserve">” field as whichever our company’s valid git address is(e.g., </w:t>
-      </w:r>
-      <w:hyperlink r:id="rId6" w:history="1">
+        <w:t xml:space="preserve">” field as whichever our company’s valid git address </w:t>
+      </w:r>
+      <w:proofErr w:type="gramStart"/>
+      <w:r>
+        <w:rPr>
+          <w:rFonts w:ascii="Segoe UI" w:eastAsia="Times New Roman" w:hAnsi="Segoe UI" w:cs="Segoe UI"/>
+          <w:color w:val="24292F"/>
+          <w:sz w:val="24"/>
+          <w:szCs w:val="24"/>
+        </w:rPr>
+        <w:t>is(</w:t>
+      </w:r>
+      <w:proofErr w:type="gramEnd"/>
+      <w:r>
+        <w:rPr>
+          <w:rFonts w:ascii="Segoe UI" w:eastAsia="Times New Roman" w:hAnsi="Segoe UI" w:cs="Segoe UI"/>
+          <w:color w:val="24292F"/>
+          <w:sz w:val="24"/>
+          <w:szCs w:val="24"/>
+        </w:rPr>
+        <w:t xml:space="preserve">e.g., </w:t>
+      </w:r>
+      <w:hyperlink r:id="rId7" w:history="1">
         <w:r>
           <w:rPr>
             <w:rStyle w:val="Hyperlink"/>
@@ -1372,12 +1713,14 @@
         </w:rPr>
         <w:t xml:space="preserve"> </w:t>
       </w:r>
+      <w:proofErr w:type="spellStart"/>
       <w:r>
         <w:rPr>
           <w:lang w:val="en-AU" w:eastAsia="en-US"/>
         </w:rPr>
         <w:t>Checkmarx</w:t>
       </w:r>
+      <w:proofErr w:type="spellEnd"/>
       <w:r>
         <w:rPr>
           <w:lang w:val="en-AU" w:eastAsia="en-US"/>
@@ -1412,73 +1755,237 @@
         <w:rPr>
           <w:lang w:val="en-AU" w:eastAsia="en-US"/>
         </w:rPr>
+        <w:t xml:space="preserve"> of </w:t>
+      </w:r>
+      <w:proofErr w:type="spellStart"/>
+      <w:r>
+        <w:rPr>
+          <w:lang w:val="en-AU" w:eastAsia="en-US"/>
+        </w:rPr>
+        <w:t>Checkmarx</w:t>
+      </w:r>
+      <w:proofErr w:type="spellEnd"/>
+      <w:r>
+        <w:rPr>
+          <w:lang w:val="en-AU" w:eastAsia="en-US"/>
+        </w:rPr>
+        <w:t xml:space="preserve"> can be executed to identify security vulnerabilities</w:t>
+      </w:r>
+      <w:r>
+        <w:rPr>
+          <w:lang w:val="en-AU" w:eastAsia="en-US"/>
+        </w:rPr>
+        <w:t>. However,</w:t>
+      </w:r>
+      <w:r>
+        <w:rPr>
+          <w:lang w:val="en-AU" w:eastAsia="en-US"/>
+        </w:rPr>
+        <w:t xml:space="preserve"> this tool is commercial and </w:t>
+      </w:r>
+      <w:proofErr w:type="gramStart"/>
+      <w:r>
+        <w:rPr>
+          <w:lang w:val="en-AU" w:eastAsia="en-US"/>
+        </w:rPr>
+        <w:t>has</w:t>
+      </w:r>
+      <w:r>
+        <w:rPr>
+          <w:lang w:val="en-AU" w:eastAsia="en-US"/>
+        </w:rPr>
+        <w:t xml:space="preserve"> to</w:t>
+      </w:r>
+      <w:proofErr w:type="gramEnd"/>
+      <w:r>
+        <w:rPr>
+          <w:lang w:val="en-AU" w:eastAsia="en-US"/>
+        </w:rPr>
+        <w:t xml:space="preserve"> be paid</w:t>
+      </w:r>
+      <w:r>
+        <w:rPr>
+          <w:lang w:val="en-AU" w:eastAsia="en-US"/>
+        </w:rPr>
+        <w:t xml:space="preserve"> for</w:t>
+      </w:r>
+      <w:r>
+        <w:rPr>
+          <w:lang w:val="en-AU" w:eastAsia="en-US"/>
+        </w:rPr>
+        <w:t>.</w:t>
+      </w:r>
+      <w:r>
+        <w:rPr>
+          <w:lang w:val="en-AU" w:eastAsia="en-US"/>
+        </w:rPr>
+        <w:t xml:space="preserve"> Therefore, f</w:t>
+      </w:r>
+      <w:r>
+        <w:rPr>
+          <w:lang w:val="en-AU" w:eastAsia="en-US"/>
+        </w:rPr>
+        <w:t>rom the price point of view, this software is also more suitable</w:t>
+      </w:r>
+      <w:r>
+        <w:rPr>
+          <w:lang w:val="en-AU" w:eastAsia="en-US"/>
+        </w:rPr>
+        <w:t>.</w:t>
+      </w:r>
+    </w:p>
+    <w:p>
+      <w:pPr>
+        <w:rPr>
+          <w:lang w:val="en-AU" w:eastAsia="en-US"/>
+        </w:rPr>
+      </w:pPr>
+      <w:r>
+        <w:rPr>
+          <w:lang w:val="en-AU" w:eastAsia="en-US"/>
+        </w:rPr>
+        <w:t xml:space="preserve">By using Snyk to </w:t>
+      </w:r>
+      <w:r>
+        <w:rPr>
+          <w:lang w:val="en-AU" w:eastAsia="en-US"/>
+        </w:rPr>
+        <w:t>analy</w:t>
+      </w:r>
+      <w:r>
+        <w:rPr>
+          <w:lang w:val="en-AU" w:eastAsia="en-US"/>
+        </w:rPr>
+        <w:t>se</w:t>
+      </w:r>
+      <w:r>
+        <w:rPr>
+          <w:lang w:val="en-AU" w:eastAsia="en-US"/>
+        </w:rPr>
+        <w:t xml:space="preserve"> and test the </w:t>
+      </w:r>
+      <w:r>
+        <w:rPr>
+          <w:lang w:val="en-AU" w:eastAsia="en-US"/>
+        </w:rPr>
+        <w:t>source</w:t>
+      </w:r>
+      <w:r>
+        <w:rPr>
+          <w:lang w:val="en-AU" w:eastAsia="en-US"/>
+        </w:rPr>
+        <w:t xml:space="preserve"> code</w:t>
+      </w:r>
+      <w:r>
+        <w:rPr>
+          <w:lang w:val="en-AU" w:eastAsia="en-US"/>
+        </w:rPr>
+        <w:t xml:space="preserve"> of </w:t>
+      </w:r>
+      <w:r>
+        <w:rPr>
+          <w:lang w:val="en-AU" w:eastAsia="en-US"/>
+        </w:rPr>
+        <w:t>website-frontend</w:t>
+      </w:r>
+      <w:r>
+        <w:rPr>
+          <w:lang w:val="en-AU" w:eastAsia="en-US"/>
+        </w:rPr>
+        <w:t xml:space="preserve"> of </w:t>
+      </w:r>
+      <w:proofErr w:type="spellStart"/>
+      <w:r>
+        <w:rPr>
+          <w:lang w:val="en-AU" w:eastAsia="en-US"/>
+        </w:rPr>
+        <w:t>redbackoperations</w:t>
+      </w:r>
+      <w:proofErr w:type="spellEnd"/>
+      <w:r>
+        <w:rPr>
+          <w:lang w:val="en-AU" w:eastAsia="en-US"/>
+        </w:rPr>
+        <w:t>, a vulnerability report is generated. The report says that there are 2 high-risk vulnerabilities and 4 medium-risk vulnerabilities in this project. One</w:t>
+      </w:r>
+      <w:r>
+        <w:rPr>
+          <w:lang w:val="en-AU" w:eastAsia="en-US"/>
+        </w:rPr>
         <w:t xml:space="preserve"> </w:t>
       </w:r>
       <w:r>
         <w:rPr>
           <w:lang w:val="en-AU" w:eastAsia="en-US"/>
         </w:rPr>
-        <w:t xml:space="preserve">of </w:t>
-      </w:r>
-      <w:r>
-        <w:rPr>
-          <w:lang w:val="en-AU" w:eastAsia="en-US"/>
-        </w:rPr>
-        <w:t>Checkmarx can be executed to identify security vulnerabilities</w:t>
-      </w:r>
-      <w:r>
-        <w:rPr>
-          <w:lang w:val="en-AU" w:eastAsia="en-US"/>
-        </w:rPr>
-        <w:t>. However,</w:t>
-      </w:r>
-      <w:r>
-        <w:rPr>
-          <w:lang w:val="en-AU" w:eastAsia="en-US"/>
-        </w:rPr>
-        <w:t xml:space="preserve"> this tool is commercial and </w:t>
-      </w:r>
-      <w:r>
-        <w:rPr>
-          <w:lang w:val="en-AU" w:eastAsia="en-US"/>
-        </w:rPr>
-        <w:t>has</w:t>
-      </w:r>
-      <w:r>
-        <w:rPr>
-          <w:lang w:val="en-AU" w:eastAsia="en-US"/>
-        </w:rPr>
-        <w:t xml:space="preserve"> to be paid</w:t>
-      </w:r>
-      <w:r>
-        <w:rPr>
-          <w:lang w:val="en-AU" w:eastAsia="en-US"/>
-        </w:rPr>
-        <w:t xml:space="preserve"> for</w:t>
-      </w:r>
-      <w:r>
-        <w:rPr>
-          <w:lang w:val="en-AU" w:eastAsia="en-US"/>
-        </w:rPr>
-        <w:t>.</w:t>
-      </w:r>
-      <w:r>
-        <w:rPr>
-          <w:lang w:val="en-AU" w:eastAsia="en-US"/>
-        </w:rPr>
-        <w:t xml:space="preserve"> Therefore, f</w:t>
-      </w:r>
-      <w:r>
-        <w:rPr>
-          <w:lang w:val="en-AU" w:eastAsia="en-US"/>
-        </w:rPr>
-        <w:t>rom the price point of view, this software is also more suitable</w:t>
-      </w:r>
-      <w:r>
-        <w:rPr>
-          <w:lang w:val="en-AU" w:eastAsia="en-US"/>
-        </w:rPr>
-        <w:t>.</w:t>
+        <w:t>vulnerability</w:t>
+      </w:r>
+      <w:r>
+        <w:rPr>
+          <w:lang w:val="en-AU" w:eastAsia="en-US"/>
+        </w:rPr>
+        <w:t xml:space="preserve"> is detailed </w:t>
+      </w:r>
+      <w:proofErr w:type="gramStart"/>
+      <w:r>
+        <w:rPr>
+          <w:lang w:val="en-AU" w:eastAsia="en-US"/>
+        </w:rPr>
+        <w:t>as  below</w:t>
+      </w:r>
+      <w:proofErr w:type="gramEnd"/>
+      <w:r>
+        <w:rPr>
+          <w:lang w:val="en-AU" w:eastAsia="en-US"/>
+        </w:rPr>
+        <w:t>:</w:t>
+      </w:r>
+    </w:p>
+    <w:p>
+      <w:pPr>
+        <w:rPr>
+          <w:lang w:val="en-AU" w:eastAsia="en-US"/>
+        </w:rPr>
+      </w:pPr>
+      <w:r>
+        <w:rPr>
+          <w:noProof/>
+        </w:rPr>
+        <w:drawing>
+          <wp:inline distT="0" distB="0" distL="0" distR="0" wp14:anchorId="161F2EC6" wp14:editId="33844C0B">
+            <wp:extent cx="5731510" cy="2403475"/>
+            <wp:effectExtent l="0" t="0" r="2540" b="0"/>
+            <wp:docPr id="1" name="Picture 1"/>
+            <wp:cNvGraphicFramePr>
+              <a:graphicFrameLocks xmlns:a="http://schemas.openxmlformats.org/drawingml/2006/main" noChangeAspect="1"/>
+            </wp:cNvGraphicFramePr>
+            <a:graphic xmlns:a="http://schemas.openxmlformats.org/drawingml/2006/main">
+              <a:graphicData uri="http://schemas.openxmlformats.org/drawingml/2006/picture">
+                <pic:pic xmlns:pic="http://schemas.openxmlformats.org/drawingml/2006/picture">
+                  <pic:nvPicPr>
+                    <pic:cNvPr id="1" name=""/>
+                    <pic:cNvPicPr/>
+                  </pic:nvPicPr>
+                  <pic:blipFill>
+                    <a:blip r:embed="rId8"/>
+                    <a:stretch>
+                      <a:fillRect/>
+                    </a:stretch>
+                  </pic:blipFill>
+                  <pic:spPr>
+                    <a:xfrm>
+                      <a:off x="0" y="0"/>
+                      <a:ext cx="5731510" cy="2403475"/>
+                    </a:xfrm>
+                    <a:prstGeom prst="rect">
+                      <a:avLst/>
+                    </a:prstGeom>
+                  </pic:spPr>
+                </pic:pic>
+              </a:graphicData>
+            </a:graphic>
+          </wp:inline>
+        </w:drawing>
       </w:r>
     </w:p>
     <w:p>
@@ -1486,6 +1993,7 @@
         <w:pStyle w:val="Heading2"/>
       </w:pPr>
       <w:r>
+        <w:lastRenderedPageBreak/>
         <w:t>Conclusion</w:t>
       </w:r>
     </w:p>
@@ -1495,6 +2003,48 @@
           <w:lang w:val="en-AU" w:eastAsia="en-US"/>
         </w:rPr>
       </w:pPr>
+      <w:r>
+        <w:rPr>
+          <w:lang w:val="en-AU" w:eastAsia="en-US"/>
+        </w:rPr>
+        <w:t xml:space="preserve">           </w:t>
+      </w:r>
+      <w:r>
+        <w:rPr>
+          <w:lang w:val="en-AU" w:eastAsia="en-US"/>
+        </w:rPr>
+        <w:t>The Jenkins integrated with Snyk is very convenient for developers to discover</w:t>
+      </w:r>
+      <w:r>
+        <w:rPr>
+          <w:lang w:val="en-AU" w:eastAsia="en-US"/>
+        </w:rPr>
+        <w:t xml:space="preserve"> security</w:t>
+      </w:r>
+      <w:r>
+        <w:rPr>
+          <w:lang w:val="en-AU" w:eastAsia="en-US"/>
+        </w:rPr>
+        <w:t xml:space="preserve"> flaws before building and submitting their projects to their production environment. </w:t>
+      </w:r>
+      <w:r>
+        <w:rPr>
+          <w:lang w:val="en-AU" w:eastAsia="en-US"/>
+        </w:rPr>
+        <w:t xml:space="preserve">Snyk can </w:t>
+      </w:r>
+      <w:r>
+        <w:rPr>
+          <w:lang w:val="en-AU" w:eastAsia="en-US"/>
+        </w:rPr>
+        <w:t>give a detailed report, which gives users an insight into the security of their project.</w:t>
+      </w:r>
+      <w:r>
+        <w:rPr>
+          <w:lang w:val="en-AU" w:eastAsia="en-US"/>
+        </w:rPr>
+        <w:t xml:space="preserve"> Therefore, it is recommendable for this solution to be used in our development of projects in our company.</w:t>
+      </w:r>
     </w:p>
     <w:p>
       <w:pPr>
@@ -1519,7 +2069,23 @@
         <w:t xml:space="preserve"> </w:t>
       </w:r>
       <w:r>
-        <w:t xml:space="preserve">A. Agarwal, “DevSecOps: Static Application Security Testing Sast using SNYK in Jenkins,” </w:t>
+        <w:t>A. Agarwal, “</w:t>
+      </w:r>
+      <w:proofErr w:type="spellStart"/>
+      <w:r>
+        <w:t>DevSecOps</w:t>
+      </w:r>
+      <w:proofErr w:type="spellEnd"/>
+      <w:r>
+        <w:t xml:space="preserve">: Static Application Security Testing </w:t>
+      </w:r>
+      <w:proofErr w:type="spellStart"/>
+      <w:r>
+        <w:t>Sast</w:t>
+      </w:r>
+      <w:proofErr w:type="spellEnd"/>
+      <w:r>
+        <w:t xml:space="preserve"> using SNYK in Jenkins,” </w:t>
       </w:r>
       <w:r>
         <w:rPr>
@@ -1540,8 +2106,21 @@
       <w:r>
         <w:t xml:space="preserve">[2] </w:t>
       </w:r>
-      <w:r>
-        <w:t xml:space="preserve">Jenkinsci, “Jenkinsci/SNYK-security-scanner-plugin: Test and monitor your projects for vulnerabilities with Jenkins. this plugin is officially maintained by Snyk.,” </w:t>
+      <w:proofErr w:type="spellStart"/>
+      <w:r>
+        <w:t>Jenkinsci</w:t>
+      </w:r>
+      <w:proofErr w:type="spellEnd"/>
+      <w:r>
+        <w:t>, “</w:t>
+      </w:r>
+      <w:proofErr w:type="spellStart"/>
+      <w:r>
+        <w:t>Jenkinsci</w:t>
+      </w:r>
+      <w:proofErr w:type="spellEnd"/>
+      <w:r>
+        <w:t xml:space="preserve">/SNYK-security-scanner-plugin: Test and monitor your projects for vulnerabilities with Jenkins. this plugin is officially maintained by Snyk.,” </w:t>
       </w:r>
       <w:r>
         <w:rPr>
@@ -1553,6 +2132,69 @@
       <w:r>
         <w:t xml:space="preserve">. [Online]. Available: https://github.com/jenkinsci/snyk-security-scanner-plugin. [Accessed: 21-Nov-2022]. </w:t>
       </w:r>
+    </w:p>
+    <w:p>
+      <w:pPr>
+        <w:pStyle w:val="NormalWeb"/>
+        <w:ind w:left="567" w:hanging="567"/>
+      </w:pPr>
+      <w:r>
+        <w:t xml:space="preserve">[3] </w:t>
+      </w:r>
+      <w:r>
+        <w:t xml:space="preserve">Saurabh, “What is </w:t>
+      </w:r>
+      <w:proofErr w:type="gramStart"/>
+      <w:r>
+        <w:t>Jenkins?:</w:t>
+      </w:r>
+      <w:proofErr w:type="gramEnd"/>
+      <w:r>
+        <w:t xml:space="preserve"> Jenkins for continuous integration,” </w:t>
+      </w:r>
+      <w:proofErr w:type="spellStart"/>
+      <w:r>
+        <w:rPr>
+          <w:i/>
+          <w:iCs/>
+        </w:rPr>
+        <w:t>Edureka</w:t>
+      </w:r>
+      <w:proofErr w:type="spellEnd"/>
+      <w:r>
+        <w:t xml:space="preserve">, 15-Nov-2022. [Online]. Available: https://www.edureka.co/blog/what-is-jenkins/. [Accessed: 22-Nov-2022]. </w:t>
+      </w:r>
+    </w:p>
+    <w:p>
+      <w:pPr>
+        <w:pStyle w:val="NormalWeb"/>
+        <w:ind w:left="567" w:hanging="567"/>
+      </w:pPr>
+      <w:r>
+        <w:t>[4]</w:t>
+      </w:r>
+      <w:r>
+        <w:t xml:space="preserve"> </w:t>
+      </w:r>
+      <w:r>
+        <w:t xml:space="preserve">“SNYK code - supported languages and Frameworks,” </w:t>
+      </w:r>
+      <w:r>
+        <w:rPr>
+          <w:i/>
+          <w:iCs/>
+        </w:rPr>
+        <w:t>Snyk Code - Supported languages and frameworks - Snyk User Docs</w:t>
+      </w:r>
+      <w:r>
+        <w:t xml:space="preserve">. [Online]. Available: https://docs.snyk.io/products/snyk-code/snyk-code-language-and-framework-support. [Accessed: 22-Nov-2022]. </w:t>
+      </w:r>
+    </w:p>
+    <w:p>
+      <w:pPr>
+        <w:pStyle w:val="NormalWeb"/>
+        <w:ind w:left="567" w:hanging="567"/>
+      </w:pPr>
     </w:p>
     <w:p>
       <w:pPr>

</xml_diff>